<commit_message>
url location rechecked and updated, images
</commit_message>
<xml_diff>
--- a/food as mdecine updated.docx
+++ b/food as mdecine updated.docx
@@ -22,7 +22,6 @@
         </w:rPr>
         <w:t xml:space="preserve">Food </w:t>
       </w:r>
-      <w:proofErr w:type="gramStart"/>
       <w:r>
         <w:rPr>
           <w:b/>
@@ -41,18 +40,7 @@
           <w:szCs w:val="96"/>
           <w:lang w:val="en-US"/>
         </w:rPr>
-        <w:t>s</w:t>
-      </w:r>
-      <w:proofErr w:type="gramEnd"/>
-      <w:r>
-        <w:rPr>
-          <w:b/>
-          <w:bCs/>
-          <w:sz w:val="96"/>
-          <w:szCs w:val="96"/>
-          <w:lang w:val="en-US"/>
-        </w:rPr>
-        <w:t xml:space="preserve"> </w:t>
+        <w:t xml:space="preserve">s </w:t>
       </w:r>
       <w:r>
         <w:rPr>
@@ -207,35 +195,7 @@
           <w:szCs w:val="48"/>
           <w:lang w:eastAsia="en-IN"/>
         </w:rPr>
-        <w:t>"Food As Medicine</w:t>
-      </w:r>
-      <w:proofErr w:type="gramStart"/>
-      <w:r>
-        <w:rPr>
-          <w:rFonts w:ascii="Segoe UI" w:eastAsia="Times New Roman" w:hAnsi="Segoe UI" w:cs="Segoe UI"/>
-          <w:b/>
-          <w:bCs/>
-          <w:color w:val="212529"/>
-          <w:kern w:val="36"/>
-          <w:sz w:val="48"/>
-          <w:szCs w:val="48"/>
-          <w:lang w:eastAsia="en-IN"/>
-        </w:rPr>
-        <w:t>" :</w:t>
-      </w:r>
-      <w:proofErr w:type="gramEnd"/>
-      <w:r>
-        <w:rPr>
-          <w:rFonts w:ascii="Segoe UI" w:eastAsia="Times New Roman" w:hAnsi="Segoe UI" w:cs="Segoe UI"/>
-          <w:b/>
-          <w:bCs/>
-          <w:color w:val="212529"/>
-          <w:kern w:val="36"/>
-          <w:sz w:val="48"/>
-          <w:szCs w:val="48"/>
-          <w:lang w:eastAsia="en-IN"/>
-        </w:rPr>
-        <w:t xml:space="preserve"> term coined by Hippocrates 2500 years ago!!!!</w:t>
+        <w:t>"Food As Medicine" : term coined by Hippocrates 2500 years ago!!!!</w:t>
       </w:r>
     </w:p>
     <w:p>
@@ -322,57 +282,25 @@
           <w:rFonts w:ascii="Arial" w:hAnsi="Arial" w:cs="Arial"/>
           <w:color w:val="666666"/>
         </w:rPr>
-        <w:t xml:space="preserve">Centuries </w:t>
-      </w:r>
-      <w:proofErr w:type="gramStart"/>
-      <w:r>
-        <w:rPr>
-          <w:rFonts w:ascii="Arial" w:hAnsi="Arial" w:cs="Arial"/>
-          <w:color w:val="666666"/>
-        </w:rPr>
-        <w:t>ago</w:t>
-      </w:r>
-      <w:proofErr w:type="gramEnd"/>
-      <w:r>
-        <w:rPr>
-          <w:rFonts w:ascii="Arial" w:hAnsi="Arial" w:cs="Arial"/>
-          <w:color w:val="666666"/>
-        </w:rPr>
-        <w:t xml:space="preserve"> the earliest known doctors and health practitioners across the world imparted the benefits of using food as medicine to heal the body and now based on research it is clearly evident that food plays a major role in health and how you feel on a day to day basis.</w:t>
-      </w:r>
-    </w:p>
-    <w:p>
-      <w:pPr>
-        <w:pStyle w:val="NormalWeb"/>
-        <w:spacing w:before="0" w:beforeAutospacing="0" w:after="240" w:afterAutospacing="0"/>
-        <w:textAlignment w:val="baseline"/>
-        <w:rPr>
-          <w:rFonts w:ascii="Arial" w:hAnsi="Arial" w:cs="Arial"/>
-          <w:color w:val="666666"/>
-        </w:rPr>
-      </w:pPr>
-      <w:r>
-        <w:rPr>
-          <w:rFonts w:ascii="Arial" w:hAnsi="Arial" w:cs="Arial"/>
-          <w:color w:val="666666"/>
-        </w:rPr>
-        <w:t xml:space="preserve">Hippocrates believed that illness stemmed from inadequate nutrition and bad eating habits and that if people were to learn good eating habits then optimum health would be restored.  Long before doctors and medicine </w:t>
-      </w:r>
-      <w:proofErr w:type="gramStart"/>
-      <w:r>
-        <w:rPr>
-          <w:rFonts w:ascii="Arial" w:hAnsi="Arial" w:cs="Arial"/>
-          <w:color w:val="666666"/>
-        </w:rPr>
-        <w:t>was</w:t>
-      </w:r>
-      <w:proofErr w:type="gramEnd"/>
-      <w:r>
-        <w:rPr>
-          <w:rFonts w:ascii="Arial" w:hAnsi="Arial" w:cs="Arial"/>
-          <w:color w:val="666666"/>
-        </w:rPr>
-        <w:t xml:space="preserve"> commonly used, wise tribal elders would seek out healing herbs and plants for their community and food would be applied prescriptively to bring about healing.  Slowly through the years man has moved away from the healing power of nature and towards prescribing packaged synthetic drugs and artificial remedies to deal with illness.</w:t>
+        <w:t>Centuries ago the earliest known doctors and health practitioners across the world imparted the benefits of using food as medicine to heal the body and now based on research it is clearly evident that food plays a major role in health and how you feel on a day to day basis.</w:t>
+      </w:r>
+    </w:p>
+    <w:p>
+      <w:pPr>
+        <w:pStyle w:val="NormalWeb"/>
+        <w:spacing w:before="0" w:beforeAutospacing="0" w:after="240" w:afterAutospacing="0"/>
+        <w:textAlignment w:val="baseline"/>
+        <w:rPr>
+          <w:rFonts w:ascii="Arial" w:hAnsi="Arial" w:cs="Arial"/>
+          <w:color w:val="666666"/>
+        </w:rPr>
+      </w:pPr>
+      <w:r>
+        <w:rPr>
+          <w:rFonts w:ascii="Arial" w:hAnsi="Arial" w:cs="Arial"/>
+          <w:color w:val="666666"/>
+        </w:rPr>
+        <w:t>Hippocrates believed that illness stemmed from inadequate nutrition and bad eating habits and that if people were to learn good eating habits then optimum health would be restored.  Long before doctors and medicine was commonly used, wise tribal elders would seek out healing herbs and plants for their community and food would be applied prescriptively to bring about healing.  Slowly through the years man has moved away from the healing power of nature and towards prescribing packaged synthetic drugs and artificial remedies to deal with illness.</w:t>
       </w:r>
     </w:p>
     <w:p>
@@ -640,23 +568,7 @@
           <w:rFonts w:ascii="Arial" w:hAnsi="Arial" w:cs="Arial"/>
           <w:color w:val="666666"/>
         </w:rPr>
-        <w:t xml:space="preserve">Here above you can see two graphs one of them is that of </w:t>
-      </w:r>
-      <w:proofErr w:type="spellStart"/>
-      <w:r>
-        <w:rPr>
-          <w:rFonts w:ascii="Arial" w:hAnsi="Arial" w:cs="Arial"/>
-          <w:color w:val="666666"/>
-        </w:rPr>
-        <w:t>propotion</w:t>
-      </w:r>
-      <w:proofErr w:type="spellEnd"/>
-      <w:r>
-        <w:rPr>
-          <w:rFonts w:ascii="Arial" w:hAnsi="Arial" w:cs="Arial"/>
-          <w:color w:val="666666"/>
-        </w:rPr>
-        <w:t xml:space="preserve"> of overweight and other one is of increase in purchase of medicines over the years.</w:t>
+        <w:t>Here above you can see two graphs one of them is that of propotion of overweight and other one is of increase in purchase of medicines over the years.</w:t>
       </w:r>
     </w:p>
     <w:p>
@@ -725,57 +637,7 @@
           <w:rFonts w:ascii="Arial" w:hAnsi="Arial" w:cs="Arial"/>
           <w:color w:val="666666"/>
         </w:rPr>
-        <w:t xml:space="preserve">If food has the power to prevent much of the chronic </w:t>
-      </w:r>
-      <w:proofErr w:type="gramStart"/>
-      <w:r>
-        <w:rPr>
-          <w:rFonts w:ascii="Arial" w:hAnsi="Arial" w:cs="Arial"/>
-          <w:color w:val="666666"/>
-        </w:rPr>
-        <w:t>illness</w:t>
-      </w:r>
-      <w:proofErr w:type="gramEnd"/>
-      <w:r>
-        <w:rPr>
-          <w:rFonts w:ascii="Arial" w:hAnsi="Arial" w:cs="Arial"/>
-          <w:color w:val="666666"/>
-        </w:rPr>
-        <w:t xml:space="preserve"> we experience today then it makes sense to alter our diets to use it to our own advantage to not only heal and restore the body but also to prevent illness.  Although taking pharmaceutical drugs for ailments may be useful, they often come with </w:t>
-      </w:r>
-      <w:proofErr w:type="gramStart"/>
-      <w:r>
-        <w:rPr>
-          <w:rFonts w:ascii="Arial" w:hAnsi="Arial" w:cs="Arial"/>
-          <w:color w:val="666666"/>
-        </w:rPr>
-        <w:t>short and long term</w:t>
-      </w:r>
-      <w:proofErr w:type="gramEnd"/>
-      <w:r>
-        <w:rPr>
-          <w:rFonts w:ascii="Arial" w:hAnsi="Arial" w:cs="Arial"/>
-          <w:color w:val="666666"/>
-        </w:rPr>
-        <w:t xml:space="preserve"> side effects and contribute to the toxic build up in our bodies.  While drugs are important in life threatening situations, if long term conditions can be managed with diet and lifestyle changes then using food as medicine must be considered as </w:t>
-      </w:r>
-      <w:proofErr w:type="spellStart"/>
-      <w:proofErr w:type="gramStart"/>
-      <w:r>
-        <w:rPr>
-          <w:rFonts w:ascii="Arial" w:hAnsi="Arial" w:cs="Arial"/>
-          <w:color w:val="666666"/>
-        </w:rPr>
-        <w:t>a</w:t>
-      </w:r>
-      <w:proofErr w:type="spellEnd"/>
-      <w:proofErr w:type="gramEnd"/>
-      <w:r>
-        <w:rPr>
-          <w:rFonts w:ascii="Arial" w:hAnsi="Arial" w:cs="Arial"/>
-          <w:color w:val="666666"/>
-        </w:rPr>
-        <w:t xml:space="preserve"> initial way of tackling the issue and preventing future health problems.</w:t>
+        <w:t>If food has the power to prevent much of the chronic illness we experience today then it makes sense to alter our diets to use it to our own advantage to not only heal and restore the body but also to prevent illness.  Although taking pharmaceutical drugs for ailments may be useful, they often come with short and long term side effects and contribute to the toxic build up in our bodies.  While drugs are important in life threatening situations, if long term conditions can be managed with diet and lifestyle changes then using food as medicine must be considered as a initial way of tackling the issue and preventing future health problems.</w:t>
       </w:r>
     </w:p>
     <w:p>
@@ -861,29 +723,7 @@
           <w:szCs w:val="24"/>
           <w:lang w:eastAsia="en-IN"/>
         </w:rPr>
-        <w:t xml:space="preserve">If you are eating junk food everyday with little or no nutrition, your body will not be receiving all of the nutrients it needs to function properly and health issues can arise. All that your body can operate on are the foods that you choose to put into it. Healthy nutrient-rich and alive foods help to heal the body at cellular level and build strong </w:t>
-      </w:r>
-      <w:proofErr w:type="spellStart"/>
-      <w:r>
-        <w:rPr>
-          <w:rFonts w:ascii="Arial" w:eastAsia="Times New Roman" w:hAnsi="Arial" w:cs="Arial"/>
-          <w:color w:val="666666"/>
-          <w:sz w:val="24"/>
-          <w:szCs w:val="24"/>
-          <w:lang w:eastAsia="en-IN"/>
-        </w:rPr>
-        <w:t>defenses</w:t>
-      </w:r>
-      <w:proofErr w:type="spellEnd"/>
-      <w:r>
-        <w:rPr>
-          <w:rFonts w:ascii="Arial" w:eastAsia="Times New Roman" w:hAnsi="Arial" w:cs="Arial"/>
-          <w:color w:val="666666"/>
-          <w:sz w:val="24"/>
-          <w:szCs w:val="24"/>
-          <w:lang w:eastAsia="en-IN"/>
-        </w:rPr>
-        <w:t xml:space="preserve"> enabling you to combat illness and environmental toxins.</w:t>
+        <w:t>If you are eating junk food everyday with little or no nutrition, your body will not be receiving all of the nutrients it needs to function properly and health issues can arise. All that your body can operate on are the foods that you choose to put into it. Healthy nutrient-rich and alive foods help to heal the body at cellular level and build strong defenses enabling you to combat illness and environmental toxins.</w:t>
       </w:r>
     </w:p>
     <w:p>
@@ -933,8 +773,10 @@
         <w:spacing w:before="0" w:beforeAutospacing="0" w:after="0" w:afterAutospacing="0"/>
         <w:textAlignment w:val="baseline"/>
         <w:rPr>
-          <w:rFonts w:ascii="Arial" w:hAnsi="Arial" w:cs="Arial"/>
-          <w:color w:val="666666"/>
+          <w:rStyle w:val="Hyperlink"/>
+          <w:rFonts w:ascii="bradley_hand_itc_tt" w:hAnsi="bradley_hand_itc_tt" w:cs="Arial"/>
+          <w:color w:val="658A7E"/>
+          <w:bdr w:val="none" w:sz="0" w:space="0" w:color="auto" w:frame="1"/>
         </w:rPr>
       </w:pPr>
       <w:r>
@@ -956,32 +798,215 @@
           <w:t>vegan multivitamin.</w:t>
         </w:r>
       </w:hyperlink>
+    </w:p>
+    <w:p>
+      <w:pPr>
+        <w:pStyle w:val="NormalWeb"/>
+        <w:spacing w:before="0" w:beforeAutospacing="0" w:after="0" w:afterAutospacing="0"/>
+        <w:textAlignment w:val="baseline"/>
+        <w:rPr>
+          <w:rStyle w:val="Hyperlink"/>
+          <w:rFonts w:ascii="bradley_hand_itc_tt" w:hAnsi="bradley_hand_itc_tt" w:cs="Arial"/>
+          <w:color w:val="658A7E"/>
+          <w:bdr w:val="none" w:sz="0" w:space="0" w:color="auto" w:frame="1"/>
+        </w:rPr>
+      </w:pPr>
+    </w:p>
+    <w:p>
+      <w:pPr>
+        <w:pStyle w:val="NormalWeb"/>
+        <w:spacing w:before="0" w:beforeAutospacing="0" w:after="0" w:afterAutospacing="0"/>
+        <w:textAlignment w:val="baseline"/>
+        <w:rPr>
+          <w:rStyle w:val="Hyperlink"/>
+          <w:rFonts w:ascii="bradley_hand_itc_tt" w:hAnsi="bradley_hand_itc_tt" w:cs="Arial"/>
+          <w:color w:val="658A7E"/>
+          <w:bdr w:val="none" w:sz="0" w:space="0" w:color="auto" w:frame="1"/>
+        </w:rPr>
+      </w:pPr>
+      <w:r>
+        <w:rPr>
+          <w:rStyle w:val="Hyperlink"/>
+          <w:rFonts w:ascii="bradley_hand_itc_tt" w:hAnsi="bradley_hand_itc_tt" w:cs="Arial"/>
+          <w:color w:val="658A7E"/>
+          <w:bdr w:val="none" w:sz="0" w:space="0" w:color="auto" w:frame="1"/>
+        </w:rPr>
+        <w:t>[bhaiya idhar aapki sahitya cha hiye idhar bhi kuch likh do lol]</w:t>
+      </w:r>
+    </w:p>
+    <w:p>
+      <w:pPr>
+        <w:pStyle w:val="NormalWeb"/>
+        <w:spacing w:before="0" w:beforeAutospacing="0" w:after="0" w:afterAutospacing="0"/>
+        <w:textAlignment w:val="baseline"/>
+        <w:rPr>
+          <w:rStyle w:val="Hyperlink"/>
+          <w:rFonts w:ascii="bradley_hand_itc_tt" w:hAnsi="bradley_hand_itc_tt" w:cs="Arial"/>
+          <w:color w:val="658A7E"/>
+          <w:bdr w:val="none" w:sz="0" w:space="0" w:color="auto" w:frame="1"/>
+        </w:rPr>
+      </w:pPr>
+    </w:p>
+    <w:p>
+      <w:pPr>
+        <w:pStyle w:val="NormalWeb"/>
+        <w:spacing w:before="0" w:beforeAutospacing="0" w:after="0" w:afterAutospacing="0"/>
+        <w:textAlignment w:val="baseline"/>
+        <w:rPr>
+          <w:rStyle w:val="Hyperlink"/>
+          <w:rFonts w:ascii="bradley_hand_itc_tt" w:hAnsi="bradley_hand_itc_tt" w:cs="Arial"/>
+          <w:color w:val="658A7E"/>
+          <w:sz w:val="72"/>
+          <w:szCs w:val="72"/>
+          <w:bdr w:val="none" w:sz="0" w:space="0" w:color="auto" w:frame="1"/>
+        </w:rPr>
+      </w:pPr>
+      <w:r>
+        <w:rPr>
+          <w:rStyle w:val="Hyperlink"/>
+          <w:rFonts w:ascii="bradley_hand_itc_tt" w:hAnsi="bradley_hand_itc_tt" w:cs="Arial"/>
+          <w:color w:val="658A7E"/>
+          <w:sz w:val="72"/>
+          <w:szCs w:val="72"/>
+          <w:bdr w:val="none" w:sz="0" w:space="0" w:color="auto" w:frame="1"/>
+        </w:rPr>
+        <w:t>Recipie</w:t>
+      </w:r>
+      <w:r>
+        <w:rPr>
+          <w:rStyle w:val="Hyperlink"/>
+          <w:rFonts w:ascii="bradley_hand_itc_tt" w:hAnsi="bradley_hand_itc_tt" w:cs="Arial"/>
+          <w:color w:val="658A7E"/>
+          <w:sz w:val="72"/>
+          <w:szCs w:val="72"/>
+          <w:bdr w:val="none" w:sz="0" w:space="0" w:color="auto" w:frame="1"/>
+        </w:rPr>
+        <w:t xml:space="preserve"> section</w:t>
+      </w:r>
+    </w:p>
+    <w:p>
+      <w:pPr>
+        <w:pStyle w:val="NormalWeb"/>
+        <w:spacing w:before="0" w:beforeAutospacing="0" w:after="0" w:afterAutospacing="0"/>
+        <w:textAlignment w:val="baseline"/>
+        <w:rPr>
+          <w:rFonts w:ascii="Arial" w:hAnsi="Arial" w:cs="Arial"/>
+          <w:color w:val="000000" w:themeColor="text1"/>
+          <w:sz w:val="32"/>
+          <w:szCs w:val="32"/>
+        </w:rPr>
+      </w:pPr>
+      <w:r>
+        <w:rPr>
+          <w:rStyle w:val="Hyperlink"/>
+          <w:rFonts w:ascii="bradley_hand_itc_tt" w:hAnsi="bradley_hand_itc_tt" w:cs="Arial"/>
+          <w:color w:val="000000" w:themeColor="text1"/>
+          <w:sz w:val="32"/>
+          <w:szCs w:val="32"/>
+          <w:u w:val="none"/>
+          <w:bdr w:val="none" w:sz="0" w:space="0" w:color="auto" w:frame="1"/>
+        </w:rPr>
+        <w:t xml:space="preserve">Talking about food </w:t>
+      </w:r>
+      <w:r>
+        <w:rPr>
+          <w:rStyle w:val="Hyperlink"/>
+          <w:rFonts w:ascii="bradley_hand_itc_tt" w:hAnsi="bradley_hand_itc_tt" w:cs="Arial"/>
+          <w:color w:val="000000" w:themeColor="text1"/>
+          <w:sz w:val="32"/>
+          <w:szCs w:val="32"/>
+          <w:u w:val="none"/>
+          <w:bdr w:val="none" w:sz="0" w:space="0" w:color="auto" w:frame="1"/>
+        </w:rPr>
+        <w:t>remedies</w:t>
+      </w:r>
+      <w:r>
+        <w:rPr>
+          <w:rStyle w:val="Hyperlink"/>
+          <w:rFonts w:ascii="bradley_hand_itc_tt" w:hAnsi="bradley_hand_itc_tt" w:cs="Arial"/>
+          <w:color w:val="000000" w:themeColor="text1"/>
+          <w:sz w:val="32"/>
+          <w:szCs w:val="32"/>
+          <w:u w:val="none"/>
+          <w:bdr w:val="none" w:sz="0" w:space="0" w:color="auto" w:frame="1"/>
+        </w:rPr>
+        <w:t xml:space="preserve"> </w:t>
+      </w:r>
+      <w:r>
+        <w:rPr>
+          <w:rStyle w:val="Hyperlink"/>
+          <w:rFonts w:ascii="bradley_hand_itc_tt" w:hAnsi="bradley_hand_itc_tt" w:cs="Arial"/>
+          <w:color w:val="000000" w:themeColor="text1"/>
+          <w:sz w:val="32"/>
+          <w:szCs w:val="32"/>
+          <w:u w:val="none"/>
+          <w:bdr w:val="none" w:sz="0" w:space="0" w:color="auto" w:frame="1"/>
+        </w:rPr>
+        <w:t xml:space="preserve">India has a long history and culture of </w:t>
+      </w:r>
+      <w:r>
+        <w:rPr>
+          <w:rStyle w:val="Hyperlink"/>
+          <w:rFonts w:ascii="bradley_hand_itc_tt" w:hAnsi="bradley_hand_itc_tt" w:cs="Arial"/>
+          <w:color w:val="000000" w:themeColor="text1"/>
+          <w:sz w:val="32"/>
+          <w:szCs w:val="32"/>
+          <w:u w:val="none"/>
+          <w:bdr w:val="none" w:sz="0" w:space="0" w:color="auto" w:frame="1"/>
+        </w:rPr>
+        <w:t>it.  [ bhaiyaaaa idhar kuch likh do lol aap as a funny type kuch logon jab corona aaya tha toh kaise ghar pe log kara bna kar peete hote the vaisi aap examples kuch daal dena]</w:t>
+      </w:r>
+    </w:p>
+    <w:p>
+      <w:pPr>
+        <w:pStyle w:val="NormalWeb"/>
+        <w:spacing w:before="0" w:beforeAutospacing="0" w:after="240" w:afterAutospacing="0"/>
+        <w:textAlignment w:val="baseline"/>
+        <w:rPr>
+          <w:rFonts w:ascii="Arial" w:hAnsi="Arial" w:cs="Arial"/>
+          <w:color w:val="666666"/>
+        </w:rPr>
+      </w:pPr>
+    </w:p>
+    <w:p>
+      <w:pPr>
+        <w:pStyle w:val="NormalWeb"/>
+        <w:spacing w:before="0" w:beforeAutospacing="0" w:after="240" w:afterAutospacing="0"/>
+        <w:textAlignment w:val="baseline"/>
+        <w:rPr>
+          <w:rFonts w:ascii="Arial" w:hAnsi="Arial" w:cs="Arial"/>
+          <w:color w:val="666666"/>
+        </w:rPr>
+      </w:pPr>
+      <w:r>
+        <w:rPr>
+          <w:rFonts w:ascii="Arial" w:hAnsi="Arial" w:cs="Arial"/>
+          <w:color w:val="666666"/>
+        </w:rPr>
+        <w:t>Recipies:-</w:t>
+      </w:r>
+    </w:p>
+    <w:p>
+      <w:pPr>
+        <w:pStyle w:val="NormalWeb"/>
+        <w:spacing w:before="0" w:beforeAutospacing="0" w:after="240" w:afterAutospacing="0"/>
+        <w:textAlignment w:val="baseline"/>
+        <w:rPr>
+          <w:rFonts w:ascii="Arial" w:hAnsi="Arial" w:cs="Arial"/>
+          <w:color w:val="666666"/>
+        </w:rPr>
+      </w:pPr>
+      <w:hyperlink r:id="rId8" w:history="1">
+        <w:r>
+          <w:rPr>
+            <w:rStyle w:val="Hyperlink"/>
+            <w:rFonts w:ascii="Arial" w:hAnsi="Arial" w:cs="Arial"/>
+          </w:rPr>
+          <w:t>https://www.drjohnlapuma.com/recipes/</w:t>
+        </w:r>
+      </w:hyperlink>
       <w:bookmarkStart w:id="0" w:name="_GoBack"/>
       <w:bookmarkEnd w:id="0"/>
-    </w:p>
-    <w:p>
-      <w:pPr>
-        <w:spacing w:after="240" w:line="240" w:lineRule="auto"/>
-        <w:textAlignment w:val="baseline"/>
-        <w:rPr>
-          <w:rFonts w:ascii="Arial" w:eastAsia="Times New Roman" w:hAnsi="Arial" w:cs="Arial"/>
-          <w:color w:val="666666"/>
-          <w:sz w:val="52"/>
-          <w:szCs w:val="52"/>
-          <w:lang w:eastAsia="en-IN"/>
-        </w:rPr>
-      </w:pPr>
-    </w:p>
-    <w:p>
-      <w:pPr>
-        <w:pStyle w:val="NormalWeb"/>
-        <w:spacing w:before="0" w:beforeAutospacing="0" w:after="240" w:afterAutospacing="0"/>
-        <w:textAlignment w:val="baseline"/>
-        <w:rPr>
-          <w:rFonts w:ascii="Arial" w:hAnsi="Arial" w:cs="Arial"/>
-          <w:color w:val="666666"/>
-        </w:rPr>
-      </w:pPr>
     </w:p>
     <w:sectPr>
       <w:pgSz w:w="11906" w:h="16838"/>

</xml_diff>